<commit_message>
dry part updated to last done functions
</commit_message>
<xml_diff>
--- a/DB Design.docx
+++ b/DB Design.docx
@@ -6452,13 +6452,7 @@
         <w:pStyle w:val="a4"/>
       </w:pPr>
       <w:r>
-        <w:t xml:space="preserve">Using the </w:t>
-      </w:r>
-      <w:r>
-        <w:t>Participants table and the fact that active athletes pay 0$ we sum the payment attribute for the given sport and</w:t>
-      </w:r>
-      <w:r>
-        <w:t xml:space="preserve"> return it.</w:t>
+        <w:t>Using the Participants table and the fact that active athletes pay 0$ we sum the payment attribute for the given sport and return it.</w:t>
       </w:r>
     </w:p>
     <w:p>
@@ -6471,16 +6465,7 @@
         <w:pStyle w:val="a4"/>
       </w:pPr>
       <w:r>
-        <w:t xml:space="preserve">In case there is no </w:t>
-      </w:r>
-      <w:r>
-        <w:t xml:space="preserve">such sport </w:t>
-      </w:r>
-      <w:r>
-        <w:t>there will be no rows in the result and 0 will be returned.</w:t>
-      </w:r>
-      <w:r>
-        <w:t xml:space="preserve"> (or no money payed for)</w:t>
+        <w:t>In case there is no such sport there will be no rows in the result and 0 will be returned. (or no money payed for)</w:t>
       </w:r>
     </w:p>
     <w:p>
@@ -6503,15 +6488,13 @@
         <w:rPr>
           <w:b/>
           <w:bCs/>
-          <w:highlight w:val="yellow"/>
-          <w:u w:val="single"/>
-        </w:rPr>
-      </w:pPr>
-      <w:r>
-        <w:rPr>
-          <w:b/>
-          <w:bCs/>
-          <w:highlight w:val="yellow"/>
+          <w:u w:val="single"/>
+        </w:rPr>
+      </w:pPr>
+      <w:r>
+        <w:rPr>
+          <w:b/>
+          <w:bCs/>
           <w:u w:val="single"/>
         </w:rPr>
         <w:t xml:space="preserve">String </w:t>
@@ -6522,7 +6505,6 @@
         <w:rPr>
           <w:b/>
           <w:bCs/>
-          <w:highlight w:val="yellow"/>
           <w:u w:val="single"/>
         </w:rPr>
         <w:t>getBestCountry</w:t>
@@ -6532,7 +6514,6 @@
         <w:rPr>
           <w:b/>
           <w:bCs/>
-          <w:highlight w:val="yellow"/>
           <w:u w:val="single"/>
         </w:rPr>
         <w:t>(</w:t>
@@ -6542,7 +6523,6 @@
         <w:rPr>
           <w:b/>
           <w:bCs/>
-          <w:highlight w:val="yellow"/>
           <w:u w:val="single"/>
         </w:rPr>
         <w:t xml:space="preserve">) </w:t>
@@ -6551,28 +6531,629 @@
     <w:p>
       <w:pPr>
         <w:pStyle w:val="a4"/>
-        <w:rPr>
-          <w:highlight w:val="yellow"/>
-        </w:rPr>
-      </w:pPr>
-      <w:r>
-        <w:rPr>
-          <w:highlight w:val="yellow"/>
-        </w:rPr>
-        <w:t>Using the Participants table and the fact that active athletes pay 0$ we sum the payment attribute for the given sport and return it.</w:t>
+      </w:pPr>
+      <w:r>
+        <w:t xml:space="preserve">Using the </w:t>
+      </w:r>
+      <w:r>
+        <w:t>Winners</w:t>
+      </w:r>
+      <w:r>
+        <w:t xml:space="preserve"> </w:t>
+      </w:r>
+      <w:r>
+        <w:t>View and grouping by the country name and counting the number of medals won per country ordering first by number of medals won and secondary sort by country’s name.</w:t>
+      </w:r>
+    </w:p>
+    <w:p>
+      <w:r>
+        <w:t>Return:</w:t>
+      </w:r>
+    </w:p>
+    <w:p>
+      <w:pPr>
+        <w:pStyle w:val="a4"/>
+      </w:pPr>
+      <w:r>
+        <w:t xml:space="preserve">The name of the country with must medals. </w:t>
+      </w:r>
+      <w:r>
+        <w:t xml:space="preserve">In case there is no </w:t>
+      </w:r>
+      <w:r>
+        <w:t xml:space="preserve">countries in the DB or no medals won at all returning </w:t>
+      </w:r>
+      <w:proofErr w:type="gramStart"/>
+      <w:r>
+        <w:t>“”(</w:t>
+      </w:r>
+      <w:proofErr w:type="gramEnd"/>
+      <w:r>
+        <w:t>empty string) – null in any other case.</w:t>
+      </w:r>
+    </w:p>
+    <w:p>
+      <w:pPr>
+        <w:pStyle w:val="a4"/>
+      </w:pPr>
+    </w:p>
+    <w:p>
+      <w:pPr>
+        <w:pStyle w:val="a4"/>
+      </w:pPr>
+    </w:p>
+    <w:p>
+      <w:pPr>
+        <w:pStyle w:val="a4"/>
+      </w:pPr>
+    </w:p>
+    <w:p>
+      <w:pPr>
+        <w:pStyle w:val="a4"/>
+        <w:numPr>
+          <w:ilvl w:val="0"/>
+          <w:numId w:val="2"/>
+        </w:numPr>
+        <w:rPr>
+          <w:b/>
+          <w:bCs/>
+          <w:u w:val="single"/>
+        </w:rPr>
+      </w:pPr>
+      <w:r>
+        <w:rPr>
+          <w:b/>
+          <w:bCs/>
+          <w:u w:val="single"/>
+        </w:rPr>
+        <w:t xml:space="preserve">String </w:t>
+      </w:r>
+      <w:proofErr w:type="spellStart"/>
+      <w:r>
+        <w:rPr>
+          <w:b/>
+          <w:bCs/>
+          <w:u w:val="single"/>
+        </w:rPr>
+        <w:t>getMostPopularCity</w:t>
+      </w:r>
+      <w:proofErr w:type="spellEnd"/>
+      <w:r>
+        <w:rPr>
+          <w:b/>
+          <w:bCs/>
+          <w:u w:val="single"/>
+        </w:rPr>
+        <w:t xml:space="preserve"> </w:t>
+      </w:r>
+      <w:r>
+        <w:rPr>
+          <w:b/>
+          <w:bCs/>
+          <w:u w:val="single"/>
+        </w:rPr>
+        <w:t xml:space="preserve">() </w:t>
+      </w:r>
+    </w:p>
+    <w:p>
+      <w:pPr>
+        <w:pStyle w:val="a4"/>
+      </w:pPr>
+      <w:r>
+        <w:t xml:space="preserve">Using the </w:t>
+      </w:r>
+      <w:r>
+        <w:t>Sports Table and the active athletes counter attribute it has, we sort the sports by the average of the counter after grouping them by city name. Second sort will be by city name is descending order.</w:t>
+      </w:r>
+    </w:p>
+    <w:p>
+      <w:r>
+        <w:lastRenderedPageBreak/>
+        <w:t>Return:</w:t>
+      </w:r>
+    </w:p>
+    <w:p>
+      <w:pPr>
+        <w:pStyle w:val="a4"/>
+      </w:pPr>
+      <w:r>
+        <w:t xml:space="preserve">The name of the </w:t>
+      </w:r>
+      <w:r>
+        <w:t>city</w:t>
+      </w:r>
+      <w:r>
+        <w:t xml:space="preserve"> with </w:t>
+      </w:r>
+      <w:r>
+        <w:t>the highest average of active athletes in it</w:t>
+      </w:r>
+      <w:r>
+        <w:t xml:space="preserve">. </w:t>
+      </w:r>
+      <w:r>
+        <w:t xml:space="preserve">In case there is no </w:t>
+      </w:r>
+      <w:r>
+        <w:t>cities</w:t>
+      </w:r>
+      <w:r>
+        <w:t xml:space="preserve"> in the DB returning </w:t>
+      </w:r>
+      <w:proofErr w:type="gramStart"/>
+      <w:r>
+        <w:t>“”(</w:t>
+      </w:r>
+      <w:proofErr w:type="gramEnd"/>
+      <w:r>
+        <w:t>empty string) – null in any other case.</w:t>
+      </w:r>
+    </w:p>
+    <w:p>
+      <w:pPr>
+        <w:pStyle w:val="a4"/>
+      </w:pPr>
+    </w:p>
+    <w:p>
+      <w:pPr>
+        <w:pStyle w:val="a4"/>
+      </w:pPr>
+    </w:p>
+    <w:p>
+      <w:pPr>
+        <w:pStyle w:val="a4"/>
+      </w:pPr>
+    </w:p>
+    <w:p>
+      <w:pPr>
+        <w:pStyle w:val="a4"/>
+        <w:numPr>
+          <w:ilvl w:val="0"/>
+          <w:numId w:val="2"/>
+        </w:numPr>
+      </w:pPr>
+      <w:proofErr w:type="spellStart"/>
+      <w:r>
+        <w:rPr>
+          <w:b/>
+          <w:bCs/>
+          <w:u w:val="single"/>
+        </w:rPr>
+        <w:t>ArrayList</w:t>
+      </w:r>
+      <w:proofErr w:type="spellEnd"/>
+      <w:r>
+        <w:rPr>
+          <w:b/>
+          <w:bCs/>
+          <w:u w:val="single"/>
+        </w:rPr>
+        <w:t xml:space="preserve"> </w:t>
+      </w:r>
+      <w:proofErr w:type="spellStart"/>
+      <w:proofErr w:type="gramStart"/>
+      <w:r>
+        <w:rPr>
+          <w:b/>
+          <w:bCs/>
+          <w:u w:val="single"/>
+        </w:rPr>
+        <w:t>getAthleteMedals</w:t>
+      </w:r>
+      <w:proofErr w:type="spellEnd"/>
+      <w:r>
+        <w:rPr>
+          <w:b/>
+          <w:bCs/>
+          <w:u w:val="single"/>
+        </w:rPr>
+        <w:t>(</w:t>
+      </w:r>
+      <w:proofErr w:type="gramEnd"/>
+      <w:r>
+        <w:rPr>
+          <w:b/>
+          <w:bCs/>
+          <w:u w:val="single"/>
+        </w:rPr>
+        <w:t xml:space="preserve">Integer </w:t>
+      </w:r>
+      <w:proofErr w:type="spellStart"/>
+      <w:r>
+        <w:rPr>
+          <w:b/>
+          <w:bCs/>
+          <w:u w:val="single"/>
+        </w:rPr>
+        <w:t>athleteId</w:t>
+      </w:r>
+      <w:proofErr w:type="spellEnd"/>
+      <w:r>
+        <w:rPr>
+          <w:b/>
+          <w:bCs/>
+          <w:u w:val="single"/>
+        </w:rPr>
+        <w:t>)</w:t>
+      </w:r>
+    </w:p>
+    <w:p>
+      <w:pPr>
+        <w:pStyle w:val="a4"/>
+      </w:pPr>
+      <w:r>
+        <w:t xml:space="preserve">Using the </w:t>
+      </w:r>
+      <w:proofErr w:type="spellStart"/>
+      <w:r>
+        <w:t>MedalsScore</w:t>
+      </w:r>
+      <w:proofErr w:type="spellEnd"/>
+      <w:r>
+        <w:t xml:space="preserve"> view we first find the row by the given </w:t>
+      </w:r>
+      <w:proofErr w:type="spellStart"/>
+      <w:r>
+        <w:t>athleteId</w:t>
+      </w:r>
+      <w:proofErr w:type="spellEnd"/>
+      <w:r>
+        <w:t xml:space="preserve"> and then inserting each of the </w:t>
+      </w:r>
+      <w:proofErr w:type="spellStart"/>
+      <w:proofErr w:type="gramStart"/>
+      <w:r>
+        <w:t>golds,silvers</w:t>
+      </w:r>
+      <w:proofErr w:type="gramEnd"/>
+      <w:r>
+        <w:t>,bronzes</w:t>
+      </w:r>
+      <w:proofErr w:type="spellEnd"/>
+      <w:r>
+        <w:t xml:space="preserve"> attributes to the returned array accordingly. </w:t>
+      </w:r>
+    </w:p>
+    <w:p>
+      <w:r>
+        <w:t>Return:</w:t>
+      </w:r>
+    </w:p>
+    <w:p>
+      <w:pPr>
+        <w:pStyle w:val="a4"/>
+      </w:pPr>
+      <w:r>
+        <w:t>A</w:t>
+      </w:r>
+      <w:r>
+        <w:t xml:space="preserve"> 3 index</w:t>
+      </w:r>
+      <w:r>
+        <w:t xml:space="preserve"> integer array with the number of </w:t>
+      </w:r>
+      <w:proofErr w:type="spellStart"/>
+      <w:proofErr w:type="gramStart"/>
+      <w:r>
+        <w:t>gold,silver</w:t>
+      </w:r>
+      <w:proofErr w:type="gramEnd"/>
+      <w:r>
+        <w:t>,bronze</w:t>
+      </w:r>
+      <w:proofErr w:type="spellEnd"/>
+      <w:r>
+        <w:t xml:space="preserve"> medals the athlete</w:t>
+      </w:r>
+      <w:r>
+        <w:t xml:space="preserve"> won. If the athlete doesn’t exist or if athlete is an </w:t>
+      </w:r>
+      <w:proofErr w:type="gramStart"/>
+      <w:r>
+        <w:t>observer</w:t>
+      </w:r>
+      <w:proofErr w:type="gramEnd"/>
+      <w:r>
+        <w:t xml:space="preserve"> we return an array with three zeros in it.</w:t>
+      </w:r>
+    </w:p>
+    <w:p>
+      <w:pPr>
+        <w:pStyle w:val="a4"/>
+      </w:pPr>
+    </w:p>
+    <w:p>
+      <w:pPr>
+        <w:pStyle w:val="a4"/>
+      </w:pPr>
+    </w:p>
+    <w:p>
+      <w:pPr>
+        <w:pStyle w:val="a4"/>
+      </w:pPr>
+    </w:p>
+    <w:p>
+      <w:pPr>
+        <w:pStyle w:val="a4"/>
+        <w:numPr>
+          <w:ilvl w:val="0"/>
+          <w:numId w:val="2"/>
+        </w:numPr>
+        <w:rPr>
+          <w:b/>
+          <w:bCs/>
+          <w:u w:val="single"/>
+        </w:rPr>
+      </w:pPr>
+      <w:proofErr w:type="spellStart"/>
+      <w:r>
+        <w:rPr>
+          <w:b/>
+          <w:bCs/>
+          <w:u w:val="single"/>
+        </w:rPr>
+        <w:t>ArrayList</w:t>
+      </w:r>
+      <w:proofErr w:type="spellEnd"/>
+      <w:r>
+        <w:rPr>
+          <w:b/>
+          <w:bCs/>
+          <w:u w:val="single"/>
+        </w:rPr>
+        <w:t xml:space="preserve"> </w:t>
+      </w:r>
+      <w:proofErr w:type="spellStart"/>
+      <w:proofErr w:type="gramStart"/>
+      <w:r>
+        <w:rPr>
+          <w:b/>
+          <w:bCs/>
+          <w:u w:val="single"/>
+        </w:rPr>
+        <w:t>getMostRatedAthletes</w:t>
+      </w:r>
+      <w:proofErr w:type="spellEnd"/>
+      <w:r>
+        <w:rPr>
+          <w:b/>
+          <w:bCs/>
+          <w:u w:val="single"/>
+        </w:rPr>
+        <w:t>(</w:t>
+      </w:r>
+      <w:proofErr w:type="gramEnd"/>
+      <w:r>
+        <w:rPr>
+          <w:b/>
+          <w:bCs/>
+          <w:u w:val="single"/>
+        </w:rPr>
+        <w:t xml:space="preserve">) </w:t>
+      </w:r>
+    </w:p>
+    <w:p>
+      <w:pPr>
+        <w:pStyle w:val="a4"/>
+      </w:pPr>
+      <w:r>
+        <w:t xml:space="preserve">Using the </w:t>
+      </w:r>
+      <w:proofErr w:type="spellStart"/>
+      <w:r>
+        <w:t>MedalsScore</w:t>
+      </w:r>
+      <w:proofErr w:type="spellEnd"/>
+      <w:r>
+        <w:t xml:space="preserve"> view we first </w:t>
+      </w:r>
+      <w:r>
+        <w:t xml:space="preserve">compute the rating for each of the athletes (active and inactive) and then we sort by score (higher first) and secondary sort by </w:t>
+      </w:r>
+      <w:proofErr w:type="gramStart"/>
+      <w:r>
+        <w:t>id(</w:t>
+      </w:r>
+      <w:proofErr w:type="gramEnd"/>
+      <w:r>
+        <w:t>lowest first).</w:t>
+      </w:r>
+      <w:r>
+        <w:t xml:space="preserve"> </w:t>
+      </w:r>
+    </w:p>
+    <w:p>
+      <w:r>
+        <w:t>Return:</w:t>
+      </w:r>
+    </w:p>
+    <w:p>
+      <w:pPr>
+        <w:pStyle w:val="a4"/>
+      </w:pPr>
+      <w:r>
+        <w:t xml:space="preserve">An index array with id corresponding to the ids of the </w:t>
+      </w:r>
+      <w:proofErr w:type="spellStart"/>
+      <w:r>
+        <w:t>atheltes</w:t>
+      </w:r>
+      <w:proofErr w:type="spellEnd"/>
+      <w:r>
+        <w:t xml:space="preserve"> with the highest score first according to the given </w:t>
+      </w:r>
+      <w:r>
+        <w:t>rating</w:t>
+      </w:r>
+      <w:r>
+        <w:t xml:space="preserve"> </w:t>
+      </w:r>
+      <w:proofErr w:type="gramStart"/>
+      <w:r>
+        <w:t>system(</w:t>
+      </w:r>
+      <w:proofErr w:type="gramEnd"/>
+      <w:r>
+        <w:t xml:space="preserve">in case of equality by their id as said above). The length of the array is no longer than 10. If there are less than 10 </w:t>
+      </w:r>
+      <w:proofErr w:type="gramStart"/>
+      <w:r>
+        <w:t>athletes</w:t>
+      </w:r>
+      <w:proofErr w:type="gramEnd"/>
+      <w:r>
+        <w:t xml:space="preserve"> we return a shorter array accordingly. In any other case we return an empty array.</w:t>
       </w:r>
       <w:bookmarkStart w:id="0" w:name="_GoBack"/>
       <w:bookmarkEnd w:id="0"/>
     </w:p>
     <w:p>
       <w:pPr>
-        <w:rPr>
+        <w:pStyle w:val="a4"/>
+      </w:pPr>
+    </w:p>
+    <w:p>
+      <w:pPr>
+        <w:pStyle w:val="a4"/>
+      </w:pPr>
+    </w:p>
+    <w:p>
+      <w:pPr>
+        <w:pStyle w:val="a4"/>
+        <w:numPr>
+          <w:ilvl w:val="0"/>
+          <w:numId w:val="2"/>
+        </w:numPr>
+        <w:rPr>
+          <w:b/>
+          <w:bCs/>
           <w:highlight w:val="yellow"/>
-        </w:rPr>
-      </w:pPr>
-      <w:r>
-        <w:rPr>
+          <w:u w:val="single"/>
+        </w:rPr>
+      </w:pPr>
+      <w:proofErr w:type="spellStart"/>
+      <w:r>
+        <w:rPr>
+          <w:b/>
+          <w:bCs/>
           <w:highlight w:val="yellow"/>
+          <w:u w:val="single"/>
+        </w:rPr>
+        <w:t>ArrayList</w:t>
+      </w:r>
+      <w:proofErr w:type="spellEnd"/>
+      <w:r>
+        <w:rPr>
+          <w:b/>
+          <w:bCs/>
+          <w:highlight w:val="yellow"/>
+          <w:u w:val="single"/>
+        </w:rPr>
+        <w:t xml:space="preserve"> </w:t>
+      </w:r>
+      <w:proofErr w:type="spellStart"/>
+      <w:proofErr w:type="gramStart"/>
+      <w:r>
+        <w:rPr>
+          <w:b/>
+          <w:bCs/>
+          <w:highlight w:val="yellow"/>
+          <w:u w:val="single"/>
+        </w:rPr>
+        <w:t>getCloseAthletes</w:t>
+      </w:r>
+      <w:proofErr w:type="spellEnd"/>
+      <w:r>
+        <w:rPr>
+          <w:b/>
+          <w:bCs/>
+          <w:highlight w:val="yellow"/>
+          <w:u w:val="single"/>
+        </w:rPr>
+        <w:t>(</w:t>
+      </w:r>
+      <w:proofErr w:type="gramEnd"/>
+      <w:r>
+        <w:rPr>
+          <w:b/>
+          <w:bCs/>
+          <w:highlight w:val="yellow"/>
+          <w:u w:val="single"/>
+        </w:rPr>
+        <w:t xml:space="preserve">Integer </w:t>
+      </w:r>
+      <w:proofErr w:type="spellStart"/>
+      <w:r>
+        <w:rPr>
+          <w:b/>
+          <w:bCs/>
+          <w:highlight w:val="yellow"/>
+          <w:u w:val="single"/>
+        </w:rPr>
+        <w:t>athleteID</w:t>
+      </w:r>
+      <w:proofErr w:type="spellEnd"/>
+      <w:r>
+        <w:rPr>
+          <w:b/>
+          <w:bCs/>
+          <w:highlight w:val="yellow"/>
+          <w:u w:val="single"/>
+        </w:rPr>
+        <w:t xml:space="preserve">) </w:t>
+      </w:r>
+    </w:p>
+    <w:p>
+      <w:pPr>
+        <w:pStyle w:val="a4"/>
+        <w:rPr>
+          <w:highlight w:val="yellow"/>
+        </w:rPr>
+      </w:pPr>
+      <w:r>
+        <w:rPr>
+          <w:highlight w:val="yellow"/>
+        </w:rPr>
+        <w:t xml:space="preserve">Using the </w:t>
+      </w:r>
+      <w:proofErr w:type="spellStart"/>
+      <w:r>
+        <w:rPr>
+          <w:highlight w:val="yellow"/>
+        </w:rPr>
+        <w:t>MedalsScore</w:t>
+      </w:r>
+      <w:proofErr w:type="spellEnd"/>
+      <w:r>
+        <w:rPr>
+          <w:highlight w:val="yellow"/>
+        </w:rPr>
+        <w:t xml:space="preserve"> view we first compute the rating for each of the athletes (active and inactive) and then we sort by score (higher first) and secondary sort by </w:t>
+      </w:r>
+      <w:proofErr w:type="gramStart"/>
+      <w:r>
+        <w:rPr>
+          <w:highlight w:val="yellow"/>
+        </w:rPr>
+        <w:t>id(</w:t>
+      </w:r>
+      <w:proofErr w:type="gramEnd"/>
+      <w:r>
+        <w:rPr>
+          <w:highlight w:val="yellow"/>
+        </w:rPr>
+        <w:t xml:space="preserve">lowest first). </w:t>
+      </w:r>
+    </w:p>
+    <w:p>
+      <w:pPr>
+        <w:rPr>
+          <w:highlight w:val="yellow"/>
+        </w:rPr>
+      </w:pPr>
+      <w:r>
+        <w:rPr>
+          <w:highlight w:val="yellow"/>
         </w:rPr>
         <w:t>Return:</w:t>
       </w:r>
@@ -6585,8 +7166,75 @@
         <w:rPr>
           <w:highlight w:val="yellow"/>
         </w:rPr>
-        <w:t>In case there is no such sport there will be no rows in the result and 0 will be returned. (or no money payed for)</w:t>
-      </w:r>
+        <w:t xml:space="preserve">An index array with id corresponding to the ids of the </w:t>
+      </w:r>
+      <w:proofErr w:type="spellStart"/>
+      <w:r>
+        <w:rPr>
+          <w:highlight w:val="yellow"/>
+        </w:rPr>
+        <w:t>atheltes</w:t>
+      </w:r>
+      <w:proofErr w:type="spellEnd"/>
+      <w:r>
+        <w:rPr>
+          <w:highlight w:val="yellow"/>
+        </w:rPr>
+        <w:t xml:space="preserve"> with the highest score first according to the given rating </w:t>
+      </w:r>
+      <w:proofErr w:type="gramStart"/>
+      <w:r>
+        <w:rPr>
+          <w:highlight w:val="yellow"/>
+        </w:rPr>
+        <w:t>system(</w:t>
+      </w:r>
+      <w:proofErr w:type="gramEnd"/>
+      <w:r>
+        <w:rPr>
+          <w:highlight w:val="yellow"/>
+        </w:rPr>
+        <w:t xml:space="preserve">in case of equality by their id as said above). The length of the array is no longer than 10. If there are less than 10 </w:t>
+      </w:r>
+      <w:proofErr w:type="gramStart"/>
+      <w:r>
+        <w:rPr>
+          <w:highlight w:val="yellow"/>
+        </w:rPr>
+        <w:t>athletes</w:t>
+      </w:r>
+      <w:proofErr w:type="gramEnd"/>
+      <w:r>
+        <w:rPr>
+          <w:highlight w:val="yellow"/>
+        </w:rPr>
+        <w:t xml:space="preserve"> we return a shorter array accordingly. In any other case we return an empty array.</w:t>
+      </w:r>
+    </w:p>
+    <w:p>
+      <w:pPr>
+        <w:pStyle w:val="a4"/>
+      </w:pPr>
+    </w:p>
+    <w:p>
+      <w:pPr>
+        <w:pStyle w:val="a4"/>
+      </w:pPr>
+    </w:p>
+    <w:p>
+      <w:pPr>
+        <w:pStyle w:val="a4"/>
+      </w:pPr>
+    </w:p>
+    <w:p>
+      <w:pPr>
+        <w:pStyle w:val="a4"/>
+      </w:pPr>
+    </w:p>
+    <w:p>
+      <w:pPr>
+        <w:pStyle w:val="a4"/>
+      </w:pPr>
     </w:p>
     <w:p>
       <w:pPr>
@@ -6633,7 +7281,7 @@
   <w:abstractNum w:abstractNumId="0" w15:restartNumberingAfterBreak="0">
     <w:nsid w:val="0F5565D6"/>
     <w:multiLevelType w:val="hybridMultilevel"/>
-    <w:tmpl w:val="D9E6D86A"/>
+    <w:tmpl w:val="42EE0220"/>
     <w:lvl w:ilvl="0" w:tplc="04090001">
       <w:start w:val="1"/>
       <w:numFmt w:val="bullet"/>
@@ -7263,7 +7911,7 @@
   <w:style w:type="paragraph" w:default="1" w:styleId="a">
     <w:name w:val="Normal"/>
     <w:qFormat/>
-    <w:rsid w:val="00A6330B"/>
+    <w:rsid w:val="00840AF8"/>
   </w:style>
   <w:style w:type="character" w:default="1" w:styleId="a0">
     <w:name w:val="Default Paragraph Font"/>

</xml_diff>

<commit_message>
eyal added new last 2 functions
</commit_message>
<xml_diff>
--- a/DB Design.docx
+++ b/DB Design.docx
@@ -1880,6 +1880,44 @@
               <w:t>&gt;0, FK</w:t>
             </w:r>
           </w:p>
+          <w:p>
+            <w:pPr>
+              <w:jc w:val="center"/>
+              <w:rPr>
+                <w:rFonts w:cstheme="minorHAnsi"/>
+                <w:sz w:val="24"/>
+                <w:szCs w:val="24"/>
+              </w:rPr>
+            </w:pPr>
+            <w:r>
+              <w:rPr>
+                <w:rFonts w:cstheme="minorHAnsi"/>
+                <w:sz w:val="24"/>
+                <w:szCs w:val="24"/>
+              </w:rPr>
+              <w:t>Aid</w:t>
+            </w:r>
+            <w:proofErr w:type="gramStart"/>
+            <w:r>
+              <w:rPr>
+                <w:rFonts w:cstheme="minorHAnsi"/>
+                <w:sz w:val="24"/>
+                <w:szCs w:val="24"/>
+              </w:rPr>
+              <w:t>1!=</w:t>
+            </w:r>
+            <w:proofErr w:type="gramEnd"/>
+            <w:r>
+              <w:rPr>
+                <w:rFonts w:cstheme="minorHAnsi"/>
+                <w:sz w:val="24"/>
+                <w:szCs w:val="24"/>
+              </w:rPr>
+              <w:t>Aid2</w:t>
+            </w:r>
+            <w:bookmarkStart w:id="0" w:name="_GoBack"/>
+            <w:bookmarkEnd w:id="0"/>
+          </w:p>
         </w:tc>
       </w:tr>
       <w:tr>
@@ -1954,6 +1992,42 @@
                 <w:szCs w:val="24"/>
               </w:rPr>
               <w:t>&gt;0, FK</w:t>
+            </w:r>
+          </w:p>
+          <w:p>
+            <w:pPr>
+              <w:jc w:val="center"/>
+              <w:rPr>
+                <w:rFonts w:cstheme="minorHAnsi"/>
+                <w:sz w:val="24"/>
+                <w:szCs w:val="24"/>
+              </w:rPr>
+            </w:pPr>
+            <w:r>
+              <w:rPr>
+                <w:rFonts w:cstheme="minorHAnsi"/>
+                <w:sz w:val="24"/>
+                <w:szCs w:val="24"/>
+              </w:rPr>
+              <w:t>Aid</w:t>
+            </w:r>
+            <w:proofErr w:type="gramStart"/>
+            <w:r>
+              <w:rPr>
+                <w:rFonts w:cstheme="minorHAnsi"/>
+                <w:sz w:val="24"/>
+                <w:szCs w:val="24"/>
+              </w:rPr>
+              <w:t>1!=</w:t>
+            </w:r>
+            <w:proofErr w:type="gramEnd"/>
+            <w:r>
+              <w:rPr>
+                <w:rFonts w:cstheme="minorHAnsi"/>
+                <w:sz w:val="24"/>
+                <w:szCs w:val="24"/>
+              </w:rPr>
+              <w:t>Aid2</w:t>
             </w:r>
           </w:p>
         </w:tc>
@@ -4089,43 +4163,7 @@
           <w:sz w:val="24"/>
           <w:szCs w:val="24"/>
         </w:rPr>
-        <w:t xml:space="preserve">The DB design that we chose represent the entities with minimal relationships between them as needed for the further API. Deletion of the </w:t>
-      </w:r>
-      <w:proofErr w:type="spellStart"/>
-      <w:r>
-        <w:rPr>
-          <w:rFonts w:cstheme="minorHAnsi"/>
-          <w:sz w:val="24"/>
-          <w:szCs w:val="24"/>
-        </w:rPr>
-        <w:t>dependant</w:t>
-      </w:r>
-      <w:proofErr w:type="spellEnd"/>
-      <w:r>
-        <w:rPr>
-          <w:rFonts w:cstheme="minorHAnsi"/>
-          <w:sz w:val="24"/>
-          <w:szCs w:val="24"/>
-        </w:rPr>
-        <w:t xml:space="preserve"> will cascade delete its related </w:t>
-      </w:r>
-      <w:proofErr w:type="spellStart"/>
-      <w:r>
-        <w:rPr>
-          <w:rFonts w:cstheme="minorHAnsi"/>
-          <w:sz w:val="24"/>
-          <w:szCs w:val="24"/>
-        </w:rPr>
-        <w:t>relashipships</w:t>
-      </w:r>
-      <w:proofErr w:type="spellEnd"/>
-      <w:r>
-        <w:rPr>
-          <w:rFonts w:cstheme="minorHAnsi"/>
-          <w:sz w:val="24"/>
-          <w:szCs w:val="24"/>
-        </w:rPr>
-        <w:t xml:space="preserve"> and will maintain a steady DB without dangling keys. The views were chosen according to repeated queries </w:t>
+        <w:t xml:space="preserve">The DB design that we chose represent the entities with minimal relationships between them as needed for the further API. Deletion of the dependant will cascade delete its related relashipships and will maintain a steady DB without dangling keys. The views were chosen according to repeated queries </w:t>
       </w:r>
       <w:r>
         <w:rPr>
@@ -4195,25 +4233,14 @@
           <w:u w:val="single"/>
         </w:rPr>
       </w:pPr>
-      <w:proofErr w:type="spellStart"/>
-      <w:r>
-        <w:rPr>
-          <w:b/>
-          <w:bCs/>
-          <w:u w:val="single"/>
-        </w:rPr>
-        <w:t>ReturnValue</w:t>
-      </w:r>
-      <w:proofErr w:type="spellEnd"/>
-      <w:r>
-        <w:rPr>
-          <w:b/>
-          <w:bCs/>
-          <w:u w:val="single"/>
-        </w:rPr>
-        <w:t xml:space="preserve"> </w:t>
-      </w:r>
-      <w:proofErr w:type="spellStart"/>
+      <w:r>
+        <w:rPr>
+          <w:b/>
+          <w:bCs/>
+          <w:u w:val="single"/>
+        </w:rPr>
+        <w:t xml:space="preserve">ReturnValue </w:t>
+      </w:r>
       <w:proofErr w:type="gramStart"/>
       <w:r>
         <w:rPr>
@@ -4221,16 +4248,7 @@
           <w:bCs/>
           <w:u w:val="single"/>
         </w:rPr>
-        <w:t>addAthlete</w:t>
-      </w:r>
-      <w:proofErr w:type="spellEnd"/>
-      <w:r>
-        <w:rPr>
-          <w:b/>
-          <w:bCs/>
-          <w:u w:val="single"/>
-        </w:rPr>
-        <w:t>(</w:t>
+        <w:t>addAthlete(</w:t>
       </w:r>
       <w:proofErr w:type="gramEnd"/>
       <w:r>
@@ -4270,26 +4288,13 @@
       <w:r>
         <w:t xml:space="preserve">*BAD_PARAMS in case of null in one of </w:t>
       </w:r>
-      <w:proofErr w:type="spellStart"/>
       <w:proofErr w:type="gramStart"/>
       <w:r>
         <w:t>name,country</w:t>
       </w:r>
       <w:proofErr w:type="gramEnd"/>
       <w:r>
-        <w:t>,active</w:t>
-      </w:r>
-      <w:proofErr w:type="spellEnd"/>
-      <w:r>
-        <w:t xml:space="preserve"> parameters or a </w:t>
-      </w:r>
-      <w:proofErr w:type="spellStart"/>
-      <w:r>
-        <w:t>non positive</w:t>
-      </w:r>
-      <w:proofErr w:type="spellEnd"/>
-      <w:r>
-        <w:t xml:space="preserve"> ID.  *ALREADY_EXISTS if an athlete with the same ID already exists in Athletes table</w:t>
+        <w:t>,active parameters or a non positive ID.  *ALREADY_EXISTS if an athlete with the same ID already exists in Athletes table</w:t>
       </w:r>
     </w:p>
     <w:p>
@@ -4326,7 +4331,6 @@
         </w:rPr>
         <w:t xml:space="preserve">Athlete </w:t>
       </w:r>
-      <w:proofErr w:type="spellStart"/>
       <w:proofErr w:type="gramStart"/>
       <w:r>
         <w:rPr>
@@ -4334,16 +4338,7 @@
           <w:bCs/>
           <w:u w:val="single"/>
         </w:rPr>
-        <w:t>getAthleteProfile</w:t>
-      </w:r>
-      <w:proofErr w:type="spellEnd"/>
-      <w:r>
-        <w:rPr>
-          <w:b/>
-          <w:bCs/>
-          <w:u w:val="single"/>
-        </w:rPr>
-        <w:t>(</w:t>
+        <w:t>getAthleteProfile(</w:t>
       </w:r>
       <w:proofErr w:type="gramEnd"/>
       <w:r>
@@ -4352,25 +4347,7 @@
           <w:bCs/>
           <w:u w:val="single"/>
         </w:rPr>
-        <w:t xml:space="preserve">Integer </w:t>
-      </w:r>
-      <w:proofErr w:type="spellStart"/>
-      <w:r>
-        <w:rPr>
-          <w:b/>
-          <w:bCs/>
-          <w:u w:val="single"/>
-        </w:rPr>
-        <w:t>athleteID</w:t>
-      </w:r>
-      <w:proofErr w:type="spellEnd"/>
-      <w:r>
-        <w:rPr>
-          <w:b/>
-          <w:bCs/>
-          <w:u w:val="single"/>
-        </w:rPr>
-        <w:t>)</w:t>
+        <w:t>Integer athleteID)</w:t>
       </w:r>
     </w:p>
     <w:p>
@@ -4399,15 +4376,7 @@
         <w:pStyle w:val="a4"/>
       </w:pPr>
       <w:r>
-        <w:t>*</w:t>
-      </w:r>
-      <w:proofErr w:type="spellStart"/>
-      <w:r>
-        <w:t>BadAthlete</w:t>
-      </w:r>
-      <w:proofErr w:type="spellEnd"/>
-      <w:r>
-        <w:t xml:space="preserve"> object if it doesn’t </w:t>
+        <w:t xml:space="preserve">*BadAthlete object if it doesn’t </w:t>
       </w:r>
     </w:p>
     <w:p>
@@ -4436,25 +4405,14 @@
           <w:u w:val="single"/>
         </w:rPr>
       </w:pPr>
-      <w:proofErr w:type="spellStart"/>
-      <w:r>
-        <w:rPr>
-          <w:b/>
-          <w:bCs/>
-          <w:u w:val="single"/>
-        </w:rPr>
-        <w:t>ReturnValue</w:t>
-      </w:r>
-      <w:proofErr w:type="spellEnd"/>
-      <w:r>
-        <w:rPr>
-          <w:b/>
-          <w:bCs/>
-          <w:u w:val="single"/>
-        </w:rPr>
-        <w:t xml:space="preserve"> </w:t>
-      </w:r>
-      <w:proofErr w:type="spellStart"/>
+      <w:r>
+        <w:rPr>
+          <w:b/>
+          <w:bCs/>
+          <w:u w:val="single"/>
+        </w:rPr>
+        <w:t xml:space="preserve">ReturnValue </w:t>
+      </w:r>
       <w:proofErr w:type="gramStart"/>
       <w:r>
         <w:rPr>
@@ -4470,16 +4428,7 @@
           <w:bCs/>
           <w:u w:val="single"/>
         </w:rPr>
-        <w:t>Athlete</w:t>
-      </w:r>
-      <w:proofErr w:type="spellEnd"/>
-      <w:r>
-        <w:rPr>
-          <w:b/>
-          <w:bCs/>
-          <w:u w:val="single"/>
-        </w:rPr>
-        <w:t>(</w:t>
+        <w:t>Athlete(</w:t>
       </w:r>
       <w:proofErr w:type="gramEnd"/>
       <w:r>
@@ -4573,25 +4522,14 @@
           <w:u w:val="single"/>
         </w:rPr>
       </w:pPr>
-      <w:proofErr w:type="spellStart"/>
-      <w:r>
-        <w:rPr>
-          <w:b/>
-          <w:bCs/>
-          <w:u w:val="single"/>
-        </w:rPr>
-        <w:t>ReturnValue</w:t>
-      </w:r>
-      <w:proofErr w:type="spellEnd"/>
-      <w:r>
-        <w:rPr>
-          <w:b/>
-          <w:bCs/>
-          <w:u w:val="single"/>
-        </w:rPr>
-        <w:t xml:space="preserve"> </w:t>
-      </w:r>
-      <w:proofErr w:type="spellStart"/>
+      <w:r>
+        <w:rPr>
+          <w:b/>
+          <w:bCs/>
+          <w:u w:val="single"/>
+        </w:rPr>
+        <w:t xml:space="preserve">ReturnValue </w:t>
+      </w:r>
       <w:proofErr w:type="gramStart"/>
       <w:r>
         <w:rPr>
@@ -4601,7 +4539,6 @@
         </w:rPr>
         <w:t>addSport</w:t>
       </w:r>
-      <w:proofErr w:type="spellEnd"/>
       <w:r>
         <w:rPr>
           <w:b/>
@@ -4663,23 +4600,13 @@
       <w:r>
         <w:t xml:space="preserve"> in one of </w:t>
       </w:r>
-      <w:proofErr w:type="spellStart"/>
       <w:proofErr w:type="gramStart"/>
       <w:r>
         <w:t>name,city</w:t>
       </w:r>
-      <w:proofErr w:type="spellEnd"/>
       <w:proofErr w:type="gramEnd"/>
       <w:r>
-        <w:t xml:space="preserve"> parameters or a </w:t>
-      </w:r>
-      <w:proofErr w:type="spellStart"/>
-      <w:r>
-        <w:t>non positive</w:t>
-      </w:r>
-      <w:proofErr w:type="spellEnd"/>
-      <w:r>
-        <w:t xml:space="preserve"> ID.  *ALREADY_EXISTS </w:t>
+        <w:t xml:space="preserve"> parameters or a non positive ID.  *ALREADY_EXISTS </w:t>
       </w:r>
       <w:proofErr w:type="gramStart"/>
       <w:r>
@@ -4722,43 +4649,7 @@
           <w:bCs/>
           <w:u w:val="single"/>
         </w:rPr>
-        <w:t xml:space="preserve">Sport </w:t>
-      </w:r>
-      <w:proofErr w:type="spellStart"/>
-      <w:r>
-        <w:rPr>
-          <w:b/>
-          <w:bCs/>
-          <w:u w:val="single"/>
-        </w:rPr>
-        <w:t>getSport</w:t>
-      </w:r>
-      <w:proofErr w:type="spellEnd"/>
-      <w:r>
-        <w:rPr>
-          <w:b/>
-          <w:bCs/>
-          <w:u w:val="single"/>
-        </w:rPr>
-        <w:t xml:space="preserve"> (Integer </w:t>
-      </w:r>
-      <w:proofErr w:type="spellStart"/>
-      <w:r>
-        <w:rPr>
-          <w:b/>
-          <w:bCs/>
-          <w:u w:val="single"/>
-        </w:rPr>
-        <w:t>SportID</w:t>
-      </w:r>
-      <w:proofErr w:type="spellEnd"/>
-      <w:r>
-        <w:rPr>
-          <w:b/>
-          <w:bCs/>
-          <w:u w:val="single"/>
-        </w:rPr>
-        <w:t xml:space="preserve">) </w:t>
+        <w:t xml:space="preserve">Sport getSport (Integer SportID) </w:t>
       </w:r>
     </w:p>
     <w:p>
@@ -4787,31 +4678,15 @@
         <w:pStyle w:val="a4"/>
       </w:pPr>
       <w:r>
-        <w:t xml:space="preserve">*Sport object in case the sport exists in the Sports table (according to </w:t>
-      </w:r>
-      <w:proofErr w:type="spellStart"/>
-      <w:r>
-        <w:t>it’s</w:t>
-      </w:r>
-      <w:proofErr w:type="spellEnd"/>
-      <w:r>
-        <w:t xml:space="preserve"> id)</w:t>
-      </w:r>
-    </w:p>
-    <w:p>
-      <w:pPr>
-        <w:pStyle w:val="a4"/>
-      </w:pPr>
-      <w:r>
-        <w:t>*</w:t>
-      </w:r>
-      <w:proofErr w:type="spellStart"/>
-      <w:r>
-        <w:t>BadSport</w:t>
-      </w:r>
-      <w:proofErr w:type="spellEnd"/>
-      <w:r>
-        <w:t xml:space="preserve"> object if it doesn’t </w:t>
+        <w:t>*Sport object in case the sport exists in the Sports table (according to it’s id)</w:t>
+      </w:r>
+    </w:p>
+    <w:p>
+      <w:pPr>
+        <w:pStyle w:val="a4"/>
+      </w:pPr>
+      <w:r>
+        <w:t xml:space="preserve">*BadSport object if it doesn’t </w:t>
       </w:r>
     </w:p>
     <w:p>
@@ -4832,41 +4707,13 @@
           <w:u w:val="single"/>
         </w:rPr>
       </w:pPr>
-      <w:proofErr w:type="spellStart"/>
-      <w:r>
-        <w:rPr>
-          <w:b/>
-          <w:bCs/>
-          <w:u w:val="single"/>
-        </w:rPr>
-        <w:t>ReturnValue</w:t>
-      </w:r>
-      <w:proofErr w:type="spellEnd"/>
-      <w:r>
-        <w:rPr>
-          <w:b/>
-          <w:bCs/>
-          <w:u w:val="single"/>
-        </w:rPr>
-        <w:t xml:space="preserve"> </w:t>
-      </w:r>
-      <w:proofErr w:type="spellStart"/>
-      <w:r>
-        <w:rPr>
-          <w:b/>
-          <w:bCs/>
-          <w:u w:val="single"/>
-        </w:rPr>
-        <w:t>deleteSport</w:t>
-      </w:r>
-      <w:proofErr w:type="spellEnd"/>
-      <w:r>
-        <w:rPr>
-          <w:b/>
-          <w:bCs/>
-          <w:u w:val="single"/>
-        </w:rPr>
-        <w:t xml:space="preserve"> (Sport sport) </w:t>
+      <w:r>
+        <w:rPr>
+          <w:b/>
+          <w:bCs/>
+          <w:u w:val="single"/>
+        </w:rPr>
+        <w:t xml:space="preserve">ReturnValue deleteSport (Sport sport) </w:t>
       </w:r>
     </w:p>
     <w:p>
@@ -4888,15 +4735,7 @@
         <w:pStyle w:val="a4"/>
       </w:pPr>
       <w:r>
-        <w:t xml:space="preserve">*OK in case of such </w:t>
-      </w:r>
-      <w:proofErr w:type="spellStart"/>
-      <w:r>
-        <w:t>sprort</w:t>
-      </w:r>
-      <w:proofErr w:type="spellEnd"/>
-      <w:r>
-        <w:t xml:space="preserve"> exists in the table and was deleted properly.</w:t>
+        <w:t>*OK in case of such sprort exists in the table and was deleted properly.</w:t>
       </w:r>
     </w:p>
     <w:p>
@@ -4963,25 +4802,14 @@
           <w:u w:val="single"/>
         </w:rPr>
       </w:pPr>
-      <w:proofErr w:type="spellStart"/>
-      <w:r>
-        <w:rPr>
-          <w:b/>
-          <w:bCs/>
-          <w:u w:val="single"/>
-        </w:rPr>
-        <w:t>ReturnValue</w:t>
-      </w:r>
-      <w:proofErr w:type="spellEnd"/>
-      <w:r>
-        <w:rPr>
-          <w:b/>
-          <w:bCs/>
-          <w:u w:val="single"/>
-        </w:rPr>
-        <w:t xml:space="preserve"> </w:t>
-      </w:r>
-      <w:proofErr w:type="spellStart"/>
+      <w:r>
+        <w:rPr>
+          <w:b/>
+          <w:bCs/>
+          <w:u w:val="single"/>
+        </w:rPr>
+        <w:t xml:space="preserve">ReturnValue </w:t>
+      </w:r>
       <w:proofErr w:type="gramStart"/>
       <w:r>
         <w:rPr>
@@ -4989,16 +4817,7 @@
           <w:bCs/>
           <w:u w:val="single"/>
         </w:rPr>
-        <w:t>athleteJoinSport</w:t>
-      </w:r>
-      <w:proofErr w:type="spellEnd"/>
-      <w:r>
-        <w:rPr>
-          <w:b/>
-          <w:bCs/>
-          <w:u w:val="single"/>
-        </w:rPr>
-        <w:t>(</w:t>
+        <w:t>athleteJoinSport(</w:t>
       </w:r>
       <w:proofErr w:type="gramEnd"/>
       <w:r>
@@ -5007,43 +4826,7 @@
           <w:bCs/>
           <w:u w:val="single"/>
         </w:rPr>
-        <w:t xml:space="preserve">Integer </w:t>
-      </w:r>
-      <w:proofErr w:type="spellStart"/>
-      <w:r>
-        <w:rPr>
-          <w:b/>
-          <w:bCs/>
-          <w:u w:val="single"/>
-        </w:rPr>
-        <w:t>sportID</w:t>
-      </w:r>
-      <w:proofErr w:type="spellEnd"/>
-      <w:r>
-        <w:rPr>
-          <w:b/>
-          <w:bCs/>
-          <w:u w:val="single"/>
-        </w:rPr>
-        <w:t xml:space="preserve">, Integer </w:t>
-      </w:r>
-      <w:proofErr w:type="spellStart"/>
-      <w:r>
-        <w:rPr>
-          <w:b/>
-          <w:bCs/>
-          <w:u w:val="single"/>
-        </w:rPr>
-        <w:t>athleteID</w:t>
-      </w:r>
-      <w:proofErr w:type="spellEnd"/>
-      <w:r>
-        <w:rPr>
-          <w:b/>
-          <w:bCs/>
-          <w:u w:val="single"/>
-        </w:rPr>
-        <w:t>)</w:t>
+        <w:t>Integer sportID, Integer athleteID)</w:t>
       </w:r>
     </w:p>
     <w:p>
@@ -5086,15 +4869,7 @@
         <w:ind w:left="720"/>
       </w:pPr>
       <w:r>
-        <w:t xml:space="preserve"> * NOT_EXISTS if sport/athlete does not exist in the Sports/</w:t>
-      </w:r>
-      <w:proofErr w:type="spellStart"/>
-      <w:r>
-        <w:t>Atheltes</w:t>
-      </w:r>
-      <w:proofErr w:type="spellEnd"/>
-      <w:r>
-        <w:t xml:space="preserve"> tables</w:t>
+        <w:t xml:space="preserve"> * NOT_EXISTS if sport/athlete does not exist in the Sports/Atheltes tables</w:t>
       </w:r>
     </w:p>
     <w:p>
@@ -5140,25 +4915,14 @@
           <w:u w:val="single"/>
         </w:rPr>
       </w:pPr>
-      <w:proofErr w:type="spellStart"/>
-      <w:r>
-        <w:rPr>
-          <w:b/>
-          <w:bCs/>
-          <w:u w:val="single"/>
-        </w:rPr>
-        <w:t>ReturnValue</w:t>
-      </w:r>
-      <w:proofErr w:type="spellEnd"/>
-      <w:r>
-        <w:rPr>
-          <w:b/>
-          <w:bCs/>
-          <w:u w:val="single"/>
-        </w:rPr>
-        <w:t xml:space="preserve"> </w:t>
-      </w:r>
-      <w:proofErr w:type="spellStart"/>
+      <w:r>
+        <w:rPr>
+          <w:b/>
+          <w:bCs/>
+          <w:u w:val="single"/>
+        </w:rPr>
+        <w:t xml:space="preserve">ReturnValue </w:t>
+      </w:r>
       <w:proofErr w:type="gramStart"/>
       <w:r>
         <w:rPr>
@@ -5182,16 +4946,7 @@
           <w:bCs/>
           <w:u w:val="single"/>
         </w:rPr>
-        <w:t>Sport</w:t>
-      </w:r>
-      <w:proofErr w:type="spellEnd"/>
-      <w:r>
-        <w:rPr>
-          <w:b/>
-          <w:bCs/>
-          <w:u w:val="single"/>
-        </w:rPr>
-        <w:t>(</w:t>
+        <w:t>Sport(</w:t>
       </w:r>
       <w:proofErr w:type="gramEnd"/>
       <w:r>
@@ -5200,43 +4955,7 @@
           <w:bCs/>
           <w:u w:val="single"/>
         </w:rPr>
-        <w:t xml:space="preserve">Integer </w:t>
-      </w:r>
-      <w:proofErr w:type="spellStart"/>
-      <w:r>
-        <w:rPr>
-          <w:b/>
-          <w:bCs/>
-          <w:u w:val="single"/>
-        </w:rPr>
-        <w:t>sportID</w:t>
-      </w:r>
-      <w:proofErr w:type="spellEnd"/>
-      <w:r>
-        <w:rPr>
-          <w:b/>
-          <w:bCs/>
-          <w:u w:val="single"/>
-        </w:rPr>
-        <w:t xml:space="preserve">, Integer </w:t>
-      </w:r>
-      <w:proofErr w:type="spellStart"/>
-      <w:r>
-        <w:rPr>
-          <w:b/>
-          <w:bCs/>
-          <w:u w:val="single"/>
-        </w:rPr>
-        <w:t>athleteID</w:t>
-      </w:r>
-      <w:proofErr w:type="spellEnd"/>
-      <w:r>
-        <w:rPr>
-          <w:b/>
-          <w:bCs/>
-          <w:u w:val="single"/>
-        </w:rPr>
-        <w:t>)</w:t>
+        <w:t>Integer sportID, Integer athleteID)</w:t>
       </w:r>
     </w:p>
     <w:p>
@@ -5252,15 +4971,7 @@
       </w:r>
       <w:proofErr w:type="gramEnd"/>
       <w:r>
-        <w:t xml:space="preserve"> updates the sport in the Sports table by </w:t>
-      </w:r>
-      <w:proofErr w:type="spellStart"/>
-      <w:r>
-        <w:t>deacresing</w:t>
-      </w:r>
-      <w:proofErr w:type="spellEnd"/>
-      <w:r>
-        <w:t xml:space="preserve"> the sport’s active counter if it’s an active athlete that has left it.</w:t>
+        <w:t xml:space="preserve"> updates the sport in the Sports table by deacresing the sport’s active counter if it’s an active athlete that has left it.</w:t>
       </w:r>
     </w:p>
     <w:p>
@@ -5281,15 +4992,7 @@
         <w:ind w:left="720"/>
       </w:pPr>
       <w:r>
-        <w:t xml:space="preserve"> * NOT_EXISTS if sport/athlete does not exist in the Sports/</w:t>
-      </w:r>
-      <w:proofErr w:type="spellStart"/>
-      <w:r>
-        <w:t>Atheltes</w:t>
-      </w:r>
-      <w:proofErr w:type="spellEnd"/>
-      <w:r>
-        <w:t xml:space="preserve"> tables or there is no such tuple in the Participants table</w:t>
+        <w:t xml:space="preserve"> * NOT_EXISTS if sport/athlete does not exist in the Sports/Atheltes tables or there is no such tuple in the Participants table</w:t>
       </w:r>
     </w:p>
     <w:p>
@@ -5326,148 +5029,74 @@
           <w:u w:val="single"/>
         </w:rPr>
       </w:pPr>
-      <w:proofErr w:type="spellStart"/>
-      <w:r>
-        <w:rPr>
-          <w:b/>
-          <w:bCs/>
-          <w:u w:val="single"/>
-        </w:rPr>
-        <w:t>ReturnValue</w:t>
-      </w:r>
-      <w:proofErr w:type="spellEnd"/>
-      <w:r>
-        <w:rPr>
-          <w:b/>
-          <w:bCs/>
-          <w:u w:val="single"/>
-        </w:rPr>
+      <w:r>
+        <w:rPr>
+          <w:b/>
+          <w:bCs/>
+          <w:u w:val="single"/>
+        </w:rPr>
+        <w:t xml:space="preserve">ReturnValue </w:t>
+      </w:r>
+      <w:proofErr w:type="gramStart"/>
+      <w:r>
+        <w:rPr>
+          <w:b/>
+          <w:bCs/>
+          <w:u w:val="single"/>
+        </w:rPr>
+        <w:t>confirmStandings(</w:t>
+      </w:r>
+      <w:proofErr w:type="gramEnd"/>
+      <w:r>
+        <w:rPr>
+          <w:b/>
+          <w:bCs/>
+          <w:u w:val="single"/>
+        </w:rPr>
+        <w:t>Integer sportID, Integer athleteID, Integer place)</w:t>
+      </w:r>
+    </w:p>
+    <w:p>
+      <w:pPr>
+        <w:pStyle w:val="a4"/>
+      </w:pPr>
+      <w:r>
+        <w:t>Checking if the given athlete exists in the ActiveParticipants View and updating the Participants table entry for that given sport with the place field accordingly.</w:t>
+      </w:r>
+    </w:p>
+    <w:p>
+      <w:r>
+        <w:t>Return:</w:t>
+      </w:r>
+    </w:p>
+    <w:p>
+      <w:pPr>
+        <w:ind w:left="720"/>
+      </w:pPr>
+      <w:r>
+        <w:t xml:space="preserve">* OK in case of success </w:t>
+      </w:r>
+    </w:p>
+    <w:p>
+      <w:pPr>
+        <w:ind w:left="720"/>
+      </w:pPr>
+      <w:r>
+        <w:t xml:space="preserve">* NOT_EXISTS </w:t>
+      </w:r>
+      <w:r>
+        <w:t xml:space="preserve">if this athletes or sports don’t exists there will not be a participact tuple for them or if he is not active he won’t be in </w:t>
+      </w:r>
+      <w:proofErr w:type="gramStart"/>
+      <w:r>
+        <w:t xml:space="preserve">the </w:t>
+      </w:r>
+      <w:r>
         <w:t xml:space="preserve"> </w:t>
       </w:r>
-      <w:proofErr w:type="spellStart"/>
-      <w:proofErr w:type="gramStart"/>
-      <w:r>
-        <w:rPr>
-          <w:b/>
-          <w:bCs/>
-          <w:u w:val="single"/>
-        </w:rPr>
-        <w:t>confirmStandings</w:t>
-      </w:r>
-      <w:proofErr w:type="spellEnd"/>
-      <w:r>
-        <w:rPr>
-          <w:b/>
-          <w:bCs/>
-          <w:u w:val="single"/>
-        </w:rPr>
-        <w:t>(</w:t>
-      </w:r>
-      <w:proofErr w:type="gramEnd"/>
-      <w:r>
-        <w:rPr>
-          <w:b/>
-          <w:bCs/>
-          <w:u w:val="single"/>
-        </w:rPr>
-        <w:t xml:space="preserve">Integer </w:t>
-      </w:r>
-      <w:proofErr w:type="spellStart"/>
-      <w:r>
-        <w:rPr>
-          <w:b/>
-          <w:bCs/>
-          <w:u w:val="single"/>
-        </w:rPr>
-        <w:t>sportID</w:t>
-      </w:r>
-      <w:proofErr w:type="spellEnd"/>
-      <w:r>
-        <w:rPr>
-          <w:b/>
-          <w:bCs/>
-          <w:u w:val="single"/>
-        </w:rPr>
-        <w:t xml:space="preserve">, Integer </w:t>
-      </w:r>
-      <w:proofErr w:type="spellStart"/>
-      <w:r>
-        <w:rPr>
-          <w:b/>
-          <w:bCs/>
-          <w:u w:val="single"/>
-        </w:rPr>
-        <w:t>athleteID</w:t>
-      </w:r>
-      <w:proofErr w:type="spellEnd"/>
-      <w:r>
-        <w:rPr>
-          <w:b/>
-          <w:bCs/>
-          <w:u w:val="single"/>
-        </w:rPr>
-        <w:t>, Integer place)</w:t>
-      </w:r>
-    </w:p>
-    <w:p>
-      <w:pPr>
-        <w:pStyle w:val="a4"/>
-      </w:pPr>
-      <w:r>
-        <w:t xml:space="preserve">Checking if the given athlete exists in the </w:t>
-      </w:r>
-      <w:proofErr w:type="spellStart"/>
       <w:r>
         <w:t>ActiveParticipants</w:t>
       </w:r>
-      <w:proofErr w:type="spellEnd"/>
-      <w:r>
-        <w:t xml:space="preserve"> View and updating the Participants table entry for that given sport with the place field accordingly.</w:t>
-      </w:r>
-    </w:p>
-    <w:p>
-      <w:r>
-        <w:t>Return:</w:t>
-      </w:r>
-    </w:p>
-    <w:p>
-      <w:pPr>
-        <w:ind w:left="720"/>
-      </w:pPr>
-      <w:r>
-        <w:t xml:space="preserve">* OK in case of success </w:t>
-      </w:r>
-    </w:p>
-    <w:p>
-      <w:pPr>
-        <w:ind w:left="720"/>
-      </w:pPr>
-      <w:r>
-        <w:t xml:space="preserve">* NOT_EXISTS </w:t>
-      </w:r>
-      <w:r>
-        <w:t xml:space="preserve">if this athletes or sports don’t exists there will not be a </w:t>
-      </w:r>
-      <w:proofErr w:type="spellStart"/>
-      <w:r>
-        <w:t>participact</w:t>
-      </w:r>
-      <w:proofErr w:type="spellEnd"/>
-      <w:r>
-        <w:t xml:space="preserve"> tuple for them or if he is not active he won’t be in </w:t>
-      </w:r>
-      <w:proofErr w:type="gramStart"/>
-      <w:r>
-        <w:t xml:space="preserve">the </w:t>
-      </w:r>
-      <w:r>
-        <w:t xml:space="preserve"> </w:t>
-      </w:r>
-      <w:proofErr w:type="spellStart"/>
-      <w:r>
-        <w:t>ActiveParticipants</w:t>
-      </w:r>
-      <w:proofErr w:type="spellEnd"/>
       <w:proofErr w:type="gramEnd"/>
       <w:r>
         <w:t xml:space="preserve"> View.</w:t>
@@ -5534,25 +5163,14 @@
           <w:u w:val="single"/>
         </w:rPr>
       </w:pPr>
-      <w:proofErr w:type="spellStart"/>
-      <w:r>
-        <w:rPr>
-          <w:b/>
-          <w:bCs/>
-          <w:u w:val="single"/>
-        </w:rPr>
-        <w:t>ReturnValue</w:t>
-      </w:r>
-      <w:proofErr w:type="spellEnd"/>
-      <w:r>
-        <w:rPr>
-          <w:b/>
-          <w:bCs/>
-          <w:u w:val="single"/>
-        </w:rPr>
-        <w:t xml:space="preserve"> </w:t>
-      </w:r>
-      <w:proofErr w:type="spellStart"/>
+      <w:r>
+        <w:rPr>
+          <w:b/>
+          <w:bCs/>
+          <w:u w:val="single"/>
+        </w:rPr>
+        <w:t xml:space="preserve">ReturnValue </w:t>
+      </w:r>
       <w:proofErr w:type="gramStart"/>
       <w:r>
         <w:rPr>
@@ -5560,16 +5178,7 @@
           <w:bCs/>
           <w:u w:val="single"/>
         </w:rPr>
-        <w:t>athleteDisqualified</w:t>
-      </w:r>
-      <w:proofErr w:type="spellEnd"/>
-      <w:r>
-        <w:rPr>
-          <w:b/>
-          <w:bCs/>
-          <w:u w:val="single"/>
-        </w:rPr>
-        <w:t>(</w:t>
+        <w:t>athleteDisqualified(</w:t>
       </w:r>
       <w:proofErr w:type="gramEnd"/>
       <w:r>
@@ -5578,43 +5187,7 @@
           <w:bCs/>
           <w:u w:val="single"/>
         </w:rPr>
-        <w:t xml:space="preserve">Integer </w:t>
-      </w:r>
-      <w:proofErr w:type="spellStart"/>
-      <w:r>
-        <w:rPr>
-          <w:b/>
-          <w:bCs/>
-          <w:u w:val="single"/>
-        </w:rPr>
-        <w:t>sportID</w:t>
-      </w:r>
-      <w:proofErr w:type="spellEnd"/>
-      <w:r>
-        <w:rPr>
-          <w:b/>
-          <w:bCs/>
-          <w:u w:val="single"/>
-        </w:rPr>
-        <w:t xml:space="preserve">, Integer </w:t>
-      </w:r>
-      <w:proofErr w:type="spellStart"/>
-      <w:r>
-        <w:rPr>
-          <w:b/>
-          <w:bCs/>
-          <w:u w:val="single"/>
-        </w:rPr>
-        <w:t>athleteID</w:t>
-      </w:r>
-      <w:proofErr w:type="spellEnd"/>
-      <w:r>
-        <w:rPr>
-          <w:b/>
-          <w:bCs/>
-          <w:u w:val="single"/>
-        </w:rPr>
-        <w:t xml:space="preserve">) </w:t>
+        <w:t xml:space="preserve">Integer sportID, Integer athleteID) </w:t>
       </w:r>
     </w:p>
     <w:p>
@@ -5654,15 +5227,7 @@
         <w:t xml:space="preserve"> or the athlete isn’t attending to the sport</w:t>
       </w:r>
       <w:r>
-        <w:t xml:space="preserve"> there will not be a </w:t>
-      </w:r>
-      <w:proofErr w:type="spellStart"/>
-      <w:r>
-        <w:t>participact</w:t>
-      </w:r>
-      <w:proofErr w:type="spellEnd"/>
-      <w:r>
-        <w:t xml:space="preserve"> tuple</w:t>
+        <w:t xml:space="preserve"> there will not be a participact tuple</w:t>
       </w:r>
       <w:r>
         <w:t xml:space="preserve"> in Participants table</w:t>
@@ -5709,25 +5274,14 @@
           <w:u w:val="single"/>
         </w:rPr>
       </w:pPr>
-      <w:proofErr w:type="spellStart"/>
-      <w:r>
-        <w:rPr>
-          <w:b/>
-          <w:bCs/>
-          <w:u w:val="single"/>
-        </w:rPr>
-        <w:t>ReturnValue</w:t>
-      </w:r>
-      <w:proofErr w:type="spellEnd"/>
-      <w:r>
-        <w:rPr>
-          <w:b/>
-          <w:bCs/>
-          <w:u w:val="single"/>
-        </w:rPr>
-        <w:t xml:space="preserve"> </w:t>
-      </w:r>
-      <w:proofErr w:type="spellStart"/>
+      <w:r>
+        <w:rPr>
+          <w:b/>
+          <w:bCs/>
+          <w:u w:val="single"/>
+        </w:rPr>
+        <w:t xml:space="preserve">ReturnValue </w:t>
+      </w:r>
       <w:proofErr w:type="gramStart"/>
       <w:r>
         <w:rPr>
@@ -5735,16 +5289,7 @@
           <w:bCs/>
           <w:u w:val="single"/>
         </w:rPr>
-        <w:t>makeFriends</w:t>
-      </w:r>
-      <w:proofErr w:type="spellEnd"/>
-      <w:r>
-        <w:rPr>
-          <w:b/>
-          <w:bCs/>
-          <w:u w:val="single"/>
-        </w:rPr>
-        <w:t>(</w:t>
+        <w:t>makeFriends(</w:t>
       </w:r>
       <w:proofErr w:type="gramEnd"/>
       <w:r>
@@ -5870,41 +5415,21 @@
           <w:u w:val="single"/>
         </w:rPr>
       </w:pPr>
-      <w:proofErr w:type="spellStart"/>
-      <w:r>
-        <w:rPr>
-          <w:b/>
-          <w:bCs/>
-          <w:u w:val="single"/>
-        </w:rPr>
-        <w:t>ReturnValue</w:t>
-      </w:r>
-      <w:proofErr w:type="spellEnd"/>
-      <w:r>
-        <w:rPr>
-          <w:b/>
-          <w:bCs/>
-          <w:u w:val="single"/>
-        </w:rPr>
-        <w:t xml:space="preserve"> </w:t>
-      </w:r>
-      <w:proofErr w:type="spellStart"/>
-      <w:r>
-        <w:rPr>
-          <w:b/>
-          <w:bCs/>
-          <w:u w:val="single"/>
-        </w:rPr>
-        <w:t>removeFriendship</w:t>
-      </w:r>
-      <w:proofErr w:type="spellEnd"/>
-      <w:r>
-        <w:rPr>
-          <w:b/>
-          <w:bCs/>
-          <w:u w:val="single"/>
-        </w:rPr>
-        <w:t xml:space="preserve"> </w:t>
+      <w:r>
+        <w:rPr>
+          <w:b/>
+          <w:bCs/>
+          <w:u w:val="single"/>
+        </w:rPr>
+        <w:t xml:space="preserve">ReturnValue </w:t>
+      </w:r>
+      <w:r>
+        <w:rPr>
+          <w:b/>
+          <w:bCs/>
+          <w:u w:val="single"/>
+        </w:rPr>
+        <w:t xml:space="preserve">removeFriendship </w:t>
       </w:r>
       <w:r>
         <w:rPr>
@@ -5991,25 +5516,14 @@
           <w:numId w:val="2"/>
         </w:numPr>
       </w:pPr>
-      <w:proofErr w:type="spellStart"/>
-      <w:r>
-        <w:rPr>
-          <w:b/>
-          <w:bCs/>
-          <w:u w:val="single"/>
-        </w:rPr>
-        <w:t>ReturnValue</w:t>
-      </w:r>
-      <w:proofErr w:type="spellEnd"/>
-      <w:r>
-        <w:rPr>
-          <w:b/>
-          <w:bCs/>
-          <w:u w:val="single"/>
-        </w:rPr>
-        <w:t xml:space="preserve"> </w:t>
-      </w:r>
-      <w:proofErr w:type="spellStart"/>
+      <w:r>
+        <w:rPr>
+          <w:b/>
+          <w:bCs/>
+          <w:u w:val="single"/>
+        </w:rPr>
+        <w:t xml:space="preserve">ReturnValue </w:t>
+      </w:r>
       <w:proofErr w:type="gramStart"/>
       <w:r>
         <w:rPr>
@@ -6017,16 +5531,7 @@
           <w:bCs/>
           <w:u w:val="single"/>
         </w:rPr>
-        <w:t>changePayment</w:t>
-      </w:r>
-      <w:proofErr w:type="spellEnd"/>
-      <w:r>
-        <w:rPr>
-          <w:b/>
-          <w:bCs/>
-          <w:u w:val="single"/>
-        </w:rPr>
-        <w:t>(</w:t>
+        <w:t>changePayment(</w:t>
       </w:r>
       <w:proofErr w:type="gramEnd"/>
       <w:r>
@@ -6035,43 +5540,7 @@
           <w:bCs/>
           <w:u w:val="single"/>
         </w:rPr>
-        <w:t xml:space="preserve">Integer </w:t>
-      </w:r>
-      <w:proofErr w:type="spellStart"/>
-      <w:r>
-        <w:rPr>
-          <w:b/>
-          <w:bCs/>
-          <w:u w:val="single"/>
-        </w:rPr>
-        <w:t>athleteID</w:t>
-      </w:r>
-      <w:proofErr w:type="spellEnd"/>
-      <w:r>
-        <w:rPr>
-          <w:b/>
-          <w:bCs/>
-          <w:u w:val="single"/>
-        </w:rPr>
-        <w:t xml:space="preserve">, Integer </w:t>
-      </w:r>
-      <w:proofErr w:type="spellStart"/>
-      <w:r>
-        <w:rPr>
-          <w:b/>
-          <w:bCs/>
-          <w:u w:val="single"/>
-        </w:rPr>
-        <w:t>sportID</w:t>
-      </w:r>
-      <w:proofErr w:type="spellEnd"/>
-      <w:r>
-        <w:rPr>
-          <w:b/>
-          <w:bCs/>
-          <w:u w:val="single"/>
-        </w:rPr>
-        <w:t>, Integer payment)</w:t>
+        <w:t>Integer athleteID, Integer sportID, Integer payment)</w:t>
       </w:r>
     </w:p>
     <w:p>
@@ -6109,15 +5578,7 @@
       </w:r>
       <w:proofErr w:type="gramEnd"/>
       <w:r>
-        <w:t xml:space="preserve"> he doesn’t observe the given sport or if there is no such entry for him in the Participants table he or the sport don’t </w:t>
-      </w:r>
-      <w:proofErr w:type="spellStart"/>
-      <w:r>
-        <w:t>exsit</w:t>
-      </w:r>
-      <w:proofErr w:type="spellEnd"/>
-      <w:r>
-        <w:t>.</w:t>
+        <w:t xml:space="preserve"> he doesn’t observe the given sport or if there is no such entry for him in the Participants table he or the sport don’t exsit.</w:t>
       </w:r>
     </w:p>
     <w:p>
@@ -6200,43 +5661,7 @@
           <w:u w:val="single"/>
         </w:rPr>
         <w:lastRenderedPageBreak/>
-        <w:t xml:space="preserve">Boolean </w:t>
-      </w:r>
-      <w:proofErr w:type="spellStart"/>
-      <w:r>
-        <w:rPr>
-          <w:b/>
-          <w:bCs/>
-          <w:u w:val="single"/>
-        </w:rPr>
-        <w:t>isAthletePopular</w:t>
-      </w:r>
-      <w:proofErr w:type="spellEnd"/>
-      <w:r>
-        <w:rPr>
-          <w:b/>
-          <w:bCs/>
-          <w:u w:val="single"/>
-        </w:rPr>
-        <w:t xml:space="preserve"> (Integer </w:t>
-      </w:r>
-      <w:proofErr w:type="spellStart"/>
-      <w:r>
-        <w:rPr>
-          <w:b/>
-          <w:bCs/>
-          <w:u w:val="single"/>
-        </w:rPr>
-        <w:t>athleteID</w:t>
-      </w:r>
-      <w:proofErr w:type="spellEnd"/>
-      <w:r>
-        <w:rPr>
-          <w:b/>
-          <w:bCs/>
-          <w:u w:val="single"/>
-        </w:rPr>
-        <w:t xml:space="preserve">) </w:t>
+        <w:t xml:space="preserve">Boolean isAthletePopular (Integer athleteID) </w:t>
       </w:r>
     </w:p>
     <w:p>
@@ -6319,7 +5744,6 @@
         </w:rPr>
         <w:t xml:space="preserve">Integer </w:t>
       </w:r>
-      <w:proofErr w:type="spellStart"/>
       <w:proofErr w:type="gramStart"/>
       <w:r>
         <w:rPr>
@@ -6327,16 +5751,7 @@
           <w:bCs/>
           <w:u w:val="single"/>
         </w:rPr>
-        <w:t>getTotalNumberOfMedalsFromCountry</w:t>
-      </w:r>
-      <w:proofErr w:type="spellEnd"/>
-      <w:r>
-        <w:rPr>
-          <w:b/>
-          <w:bCs/>
-          <w:u w:val="single"/>
-        </w:rPr>
-        <w:t>(</w:t>
+        <w:t>getTotalNumberOfMedalsFromCountry(</w:t>
       </w:r>
       <w:proofErr w:type="gramEnd"/>
       <w:r>
@@ -6400,7 +5815,6 @@
         </w:rPr>
         <w:t xml:space="preserve">Integer </w:t>
       </w:r>
-      <w:proofErr w:type="spellStart"/>
       <w:proofErr w:type="gramStart"/>
       <w:r>
         <w:rPr>
@@ -6408,16 +5822,7 @@
           <w:bCs/>
           <w:u w:val="single"/>
         </w:rPr>
-        <w:t>getIncomeFromSport</w:t>
-      </w:r>
-      <w:proofErr w:type="spellEnd"/>
-      <w:r>
-        <w:rPr>
-          <w:b/>
-          <w:bCs/>
-          <w:u w:val="single"/>
-        </w:rPr>
-        <w:t>(</w:t>
+        <w:t>getIncomeFromSport(</w:t>
       </w:r>
       <w:proofErr w:type="gramEnd"/>
       <w:r>
@@ -6426,25 +5831,7 @@
           <w:bCs/>
           <w:u w:val="single"/>
         </w:rPr>
-        <w:t xml:space="preserve">Integer </w:t>
-      </w:r>
-      <w:proofErr w:type="spellStart"/>
-      <w:r>
-        <w:rPr>
-          <w:b/>
-          <w:bCs/>
-          <w:u w:val="single"/>
-        </w:rPr>
-        <w:t>sportID</w:t>
-      </w:r>
-      <w:proofErr w:type="spellEnd"/>
-      <w:r>
-        <w:rPr>
-          <w:b/>
-          <w:bCs/>
-          <w:u w:val="single"/>
-        </w:rPr>
-        <w:t xml:space="preserve">) </w:t>
+        <w:t xml:space="preserve">Integer sportID) </w:t>
       </w:r>
     </w:p>
     <w:p>
@@ -6499,7 +5886,6 @@
         </w:rPr>
         <w:t xml:space="preserve">String </w:t>
       </w:r>
-      <w:proofErr w:type="spellStart"/>
       <w:proofErr w:type="gramStart"/>
       <w:r>
         <w:rPr>
@@ -6507,16 +5893,7 @@
           <w:bCs/>
           <w:u w:val="single"/>
         </w:rPr>
-        <w:t>getBestCountry</w:t>
-      </w:r>
-      <w:proofErr w:type="spellEnd"/>
-      <w:r>
-        <w:rPr>
-          <w:b/>
-          <w:bCs/>
-          <w:u w:val="single"/>
-        </w:rPr>
-        <w:t>(</w:t>
+        <w:t>getBestCountry(</w:t>
       </w:r>
       <w:proofErr w:type="gramEnd"/>
       <w:r>
@@ -6606,33 +5983,7 @@
           <w:bCs/>
           <w:u w:val="single"/>
         </w:rPr>
-        <w:t xml:space="preserve">String </w:t>
-      </w:r>
-      <w:proofErr w:type="spellStart"/>
-      <w:r>
-        <w:rPr>
-          <w:b/>
-          <w:bCs/>
-          <w:u w:val="single"/>
-        </w:rPr>
-        <w:t>getMostPopularCity</w:t>
-      </w:r>
-      <w:proofErr w:type="spellEnd"/>
-      <w:r>
-        <w:rPr>
-          <w:b/>
-          <w:bCs/>
-          <w:u w:val="single"/>
-        </w:rPr>
-        <w:t xml:space="preserve"> </w:t>
-      </w:r>
-      <w:r>
-        <w:rPr>
-          <w:b/>
-          <w:bCs/>
-          <w:u w:val="single"/>
-        </w:rPr>
-        <w:t xml:space="preserve">() </w:t>
+        <w:t xml:space="preserve">String getMostPopularCity () </w:t>
       </w:r>
     </w:p>
     <w:p>
@@ -6657,28 +6008,13 @@
         <w:pStyle w:val="a4"/>
       </w:pPr>
       <w:r>
-        <w:t xml:space="preserve">The name of the </w:t>
-      </w:r>
-      <w:r>
-        <w:t>city</w:t>
-      </w:r>
-      <w:r>
-        <w:t xml:space="preserve"> with </w:t>
-      </w:r>
-      <w:r>
-        <w:t>the highest average of active athletes in it</w:t>
-      </w:r>
-      <w:r>
-        <w:t xml:space="preserve">. </w:t>
+        <w:t xml:space="preserve">The name of the city with the highest average of active athletes in it. </w:t>
       </w:r>
       <w:r>
         <w:t xml:space="preserve">In case there is no </w:t>
       </w:r>
       <w:r>
-        <w:t>cities</w:t>
-      </w:r>
-      <w:r>
-        <w:t xml:space="preserve"> in the DB returning </w:t>
+        <w:t xml:space="preserve">cities in the DB returning </w:t>
       </w:r>
       <w:proofErr w:type="gramStart"/>
       <w:r>
@@ -6712,25 +6048,14 @@
           <w:numId w:val="2"/>
         </w:numPr>
       </w:pPr>
-      <w:proofErr w:type="spellStart"/>
-      <w:r>
-        <w:rPr>
-          <w:b/>
-          <w:bCs/>
-          <w:u w:val="single"/>
-        </w:rPr>
-        <w:t>ArrayList</w:t>
-      </w:r>
-      <w:proofErr w:type="spellEnd"/>
-      <w:r>
-        <w:rPr>
-          <w:b/>
-          <w:bCs/>
-          <w:u w:val="single"/>
-        </w:rPr>
-        <w:t xml:space="preserve"> </w:t>
-      </w:r>
-      <w:proofErr w:type="spellStart"/>
+      <w:r>
+        <w:rPr>
+          <w:b/>
+          <w:bCs/>
+          <w:u w:val="single"/>
+        </w:rPr>
+        <w:t xml:space="preserve">ArrayList </w:t>
+      </w:r>
       <w:proofErr w:type="gramStart"/>
       <w:r>
         <w:rPr>
@@ -6738,16 +6063,7 @@
           <w:bCs/>
           <w:u w:val="single"/>
         </w:rPr>
-        <w:t>getAthleteMedals</w:t>
-      </w:r>
-      <w:proofErr w:type="spellEnd"/>
-      <w:r>
-        <w:rPr>
-          <w:b/>
-          <w:bCs/>
-          <w:u w:val="single"/>
-        </w:rPr>
-        <w:t>(</w:t>
+        <w:t>getAthleteMedals(</w:t>
       </w:r>
       <w:proofErr w:type="gramEnd"/>
       <w:r>
@@ -6756,25 +6072,7 @@
           <w:bCs/>
           <w:u w:val="single"/>
         </w:rPr>
-        <w:t xml:space="preserve">Integer </w:t>
-      </w:r>
-      <w:proofErr w:type="spellStart"/>
-      <w:r>
-        <w:rPr>
-          <w:b/>
-          <w:bCs/>
-          <w:u w:val="single"/>
-        </w:rPr>
-        <w:t>athleteId</w:t>
-      </w:r>
-      <w:proofErr w:type="spellEnd"/>
-      <w:r>
-        <w:rPr>
-          <w:b/>
-          <w:bCs/>
-          <w:u w:val="single"/>
-        </w:rPr>
-        <w:t>)</w:t>
+        <w:t>Integer athleteId)</w:t>
       </w:r>
     </w:p>
     <w:p>
@@ -6784,34 +6082,16 @@
       <w:r>
         <w:t xml:space="preserve">Using the </w:t>
       </w:r>
-      <w:proofErr w:type="spellStart"/>
-      <w:r>
-        <w:t>MedalsScore</w:t>
-      </w:r>
-      <w:proofErr w:type="spellEnd"/>
-      <w:r>
-        <w:t xml:space="preserve"> view we first find the row by the given </w:t>
-      </w:r>
-      <w:proofErr w:type="spellStart"/>
-      <w:r>
-        <w:t>athleteId</w:t>
-      </w:r>
-      <w:proofErr w:type="spellEnd"/>
-      <w:r>
-        <w:t xml:space="preserve"> and then inserting each of the </w:t>
-      </w:r>
-      <w:proofErr w:type="spellStart"/>
+      <w:r>
+        <w:t xml:space="preserve">MedalsScore view we first find the row by the given athleteId and then inserting each of the </w:t>
+      </w:r>
       <w:proofErr w:type="gramStart"/>
       <w:r>
         <w:t>golds,silvers</w:t>
       </w:r>
       <w:proofErr w:type="gramEnd"/>
       <w:r>
-        <w:t>,bronzes</w:t>
-      </w:r>
-      <w:proofErr w:type="spellEnd"/>
-      <w:r>
-        <w:t xml:space="preserve"> attributes to the returned array accordingly. </w:t>
+        <w:t xml:space="preserve">,bronzes attributes to the returned array accordingly. </w:t>
       </w:r>
     </w:p>
     <w:p>
@@ -6832,18 +6112,13 @@
       <w:r>
         <w:t xml:space="preserve"> integer array with the number of </w:t>
       </w:r>
-      <w:proofErr w:type="spellStart"/>
       <w:proofErr w:type="gramStart"/>
       <w:r>
         <w:t>gold,silver</w:t>
       </w:r>
       <w:proofErr w:type="gramEnd"/>
       <w:r>
-        <w:t>,bronze</w:t>
-      </w:r>
-      <w:proofErr w:type="spellEnd"/>
-      <w:r>
-        <w:t xml:space="preserve"> medals the athlete</w:t>
+        <w:t>,bronze medals the athlete</w:t>
       </w:r>
       <w:r>
         <w:t xml:space="preserve"> won. If the athlete doesn’t exist or if athlete is an </w:t>
@@ -6885,127 +6160,86 @@
           <w:u w:val="single"/>
         </w:rPr>
       </w:pPr>
-      <w:proofErr w:type="spellStart"/>
-      <w:r>
-        <w:rPr>
-          <w:b/>
-          <w:bCs/>
-          <w:u w:val="single"/>
-        </w:rPr>
-        <w:t>ArrayList</w:t>
-      </w:r>
-      <w:proofErr w:type="spellEnd"/>
-      <w:r>
-        <w:rPr>
-          <w:b/>
-          <w:bCs/>
-          <w:u w:val="single"/>
-        </w:rPr>
+      <w:r>
+        <w:rPr>
+          <w:b/>
+          <w:bCs/>
+          <w:u w:val="single"/>
+        </w:rPr>
+        <w:t xml:space="preserve">ArrayList </w:t>
+      </w:r>
+      <w:proofErr w:type="gramStart"/>
+      <w:r>
+        <w:rPr>
+          <w:b/>
+          <w:bCs/>
+          <w:u w:val="single"/>
+        </w:rPr>
+        <w:t>getMostRatedAthletes(</w:t>
+      </w:r>
+      <w:proofErr w:type="gramEnd"/>
+      <w:r>
+        <w:rPr>
+          <w:b/>
+          <w:bCs/>
+          <w:u w:val="single"/>
+        </w:rPr>
+        <w:t xml:space="preserve">) </w:t>
+      </w:r>
+    </w:p>
+    <w:p>
+      <w:pPr>
+        <w:pStyle w:val="a4"/>
+      </w:pPr>
+      <w:r>
+        <w:t xml:space="preserve">Using the </w:t>
+      </w:r>
+      <w:r>
+        <w:t xml:space="preserve">MedalsScore view we first compute the rating for each of the athletes (active and inactive) and then we sort by score (higher first) and secondary sort by </w:t>
+      </w:r>
+      <w:proofErr w:type="gramStart"/>
+      <w:r>
+        <w:t>id(</w:t>
+      </w:r>
+      <w:proofErr w:type="gramEnd"/>
+      <w:r>
+        <w:t xml:space="preserve">lowest first). </w:t>
+      </w:r>
+    </w:p>
+    <w:p>
+      <w:r>
+        <w:t>Return:</w:t>
+      </w:r>
+    </w:p>
+    <w:p>
+      <w:pPr>
+        <w:pStyle w:val="a4"/>
+      </w:pPr>
+      <w:r>
+        <w:t xml:space="preserve">An index array with id corresponding to the ids of the atheltes with the highest score first according to the given </w:t>
+      </w:r>
+      <w:r>
+        <w:t>rating</w:t>
+      </w:r>
+      <w:r>
         <w:t xml:space="preserve"> </w:t>
       </w:r>
-      <w:proofErr w:type="spellStart"/>
       <w:proofErr w:type="gramStart"/>
       <w:r>
-        <w:rPr>
-          <w:b/>
-          <w:bCs/>
-          <w:u w:val="single"/>
-        </w:rPr>
-        <w:t>getMostRatedAthletes</w:t>
-      </w:r>
-      <w:proofErr w:type="spellEnd"/>
-      <w:r>
-        <w:rPr>
-          <w:b/>
-          <w:bCs/>
-          <w:u w:val="single"/>
-        </w:rPr>
-        <w:t>(</w:t>
+        <w:t>system(</w:t>
       </w:r>
       <w:proofErr w:type="gramEnd"/>
       <w:r>
-        <w:rPr>
-          <w:b/>
-          <w:bCs/>
-          <w:u w:val="single"/>
-        </w:rPr>
-        <w:t xml:space="preserve">) </w:t>
-      </w:r>
-    </w:p>
-    <w:p>
-      <w:pPr>
-        <w:pStyle w:val="a4"/>
-      </w:pPr>
-      <w:r>
-        <w:t xml:space="preserve">Using the </w:t>
-      </w:r>
-      <w:proofErr w:type="spellStart"/>
-      <w:r>
-        <w:t>MedalsScore</w:t>
-      </w:r>
-      <w:proofErr w:type="spellEnd"/>
-      <w:r>
-        <w:t xml:space="preserve"> view we first </w:t>
-      </w:r>
-      <w:r>
-        <w:t xml:space="preserve">compute the rating for each of the athletes (active and inactive) and then we sort by score (higher first) and secondary sort by </w:t>
+        <w:t xml:space="preserve">in case of equality by their id as said above). The length of the array is no longer than 10. If there are less than 10 </w:t>
       </w:r>
       <w:proofErr w:type="gramStart"/>
       <w:r>
-        <w:t>id(</w:t>
+        <w:t>athletes</w:t>
       </w:r>
       <w:proofErr w:type="gramEnd"/>
       <w:r>
-        <w:t>lowest first).</w:t>
-      </w:r>
-      <w:r>
-        <w:t xml:space="preserve"> </w:t>
-      </w:r>
-    </w:p>
-    <w:p>
-      <w:r>
-        <w:t>Return:</w:t>
-      </w:r>
-    </w:p>
-    <w:p>
-      <w:pPr>
-        <w:pStyle w:val="a4"/>
-      </w:pPr>
-      <w:r>
-        <w:t xml:space="preserve">An index array with id corresponding to the ids of the </w:t>
-      </w:r>
-      <w:proofErr w:type="spellStart"/>
-      <w:r>
-        <w:t>atheltes</w:t>
-      </w:r>
-      <w:proofErr w:type="spellEnd"/>
-      <w:r>
-        <w:t xml:space="preserve"> with the highest score first according to the given </w:t>
-      </w:r>
-      <w:r>
-        <w:t>rating</w:t>
-      </w:r>
-      <w:r>
-        <w:t xml:space="preserve"> </w:t>
-      </w:r>
-      <w:proofErr w:type="gramStart"/>
-      <w:r>
-        <w:t>system(</w:t>
-      </w:r>
-      <w:proofErr w:type="gramEnd"/>
-      <w:r>
-        <w:t xml:space="preserve">in case of equality by their id as said above). The length of the array is no longer than 10. If there are less than 10 </w:t>
-      </w:r>
-      <w:proofErr w:type="gramStart"/>
-      <w:r>
-        <w:t>athletes</w:t>
-      </w:r>
-      <w:proofErr w:type="gramEnd"/>
-      <w:r>
         <w:t xml:space="preserve"> we return a shorter array accordingly. In any other case we return an empty array.</w:t>
       </w:r>
-      <w:bookmarkStart w:id="0" w:name="_GoBack"/>
-      <w:bookmarkEnd w:id="0"/>
     </w:p>
     <w:p>
       <w:pPr>
@@ -7031,7 +6265,6 @@
           <w:u w:val="single"/>
         </w:rPr>
       </w:pPr>
-      <w:proofErr w:type="spellStart"/>
       <w:r>
         <w:rPr>
           <w:b/>
@@ -7039,9 +6272,9 @@
           <w:highlight w:val="yellow"/>
           <w:u w:val="single"/>
         </w:rPr>
-        <w:t>ArrayList</w:t>
-      </w:r>
-      <w:proofErr w:type="spellEnd"/>
+        <w:t xml:space="preserve">ArrayList </w:t>
+      </w:r>
+      <w:proofErr w:type="gramStart"/>
       <w:r>
         <w:rPr>
           <w:b/>
@@ -7049,138 +6282,69 @@
           <w:highlight w:val="yellow"/>
           <w:u w:val="single"/>
         </w:rPr>
-        <w:t xml:space="preserve"> </w:t>
-      </w:r>
-      <w:proofErr w:type="spellStart"/>
+        <w:t>getCloseAthletes(</w:t>
+      </w:r>
+      <w:proofErr w:type="gramEnd"/>
+      <w:r>
+        <w:rPr>
+          <w:b/>
+          <w:bCs/>
+          <w:highlight w:val="yellow"/>
+          <w:u w:val="single"/>
+        </w:rPr>
+        <w:t xml:space="preserve">Integer athleteID) </w:t>
+      </w:r>
+    </w:p>
+    <w:p>
+      <w:pPr>
+        <w:pStyle w:val="a4"/>
+        <w:rPr>
+          <w:highlight w:val="yellow"/>
+        </w:rPr>
+      </w:pPr>
+      <w:r>
+        <w:rPr>
+          <w:highlight w:val="yellow"/>
+        </w:rPr>
+        <w:t xml:space="preserve">Using the MedalsScore view we first compute the rating for each of the athletes (active and inactive) and then we sort by score (higher first) and secondary sort by </w:t>
+      </w:r>
       <w:proofErr w:type="gramStart"/>
       <w:r>
         <w:rPr>
-          <w:b/>
-          <w:bCs/>
           <w:highlight w:val="yellow"/>
-          <w:u w:val="single"/>
-        </w:rPr>
-        <w:t>getCloseAthletes</w:t>
-      </w:r>
-      <w:proofErr w:type="spellEnd"/>
-      <w:r>
-        <w:rPr>
-          <w:b/>
-          <w:bCs/>
+        </w:rPr>
+        <w:t>id(</w:t>
+      </w:r>
+      <w:proofErr w:type="gramEnd"/>
+      <w:r>
+        <w:rPr>
           <w:highlight w:val="yellow"/>
-          <w:u w:val="single"/>
-        </w:rPr>
-        <w:t>(</w:t>
-      </w:r>
-      <w:proofErr w:type="gramEnd"/>
-      <w:r>
-        <w:rPr>
-          <w:b/>
-          <w:bCs/>
+        </w:rPr>
+        <w:t xml:space="preserve">lowest first). </w:t>
+      </w:r>
+    </w:p>
+    <w:p>
+      <w:pPr>
+        <w:rPr>
           <w:highlight w:val="yellow"/>
-          <w:u w:val="single"/>
-        </w:rPr>
-        <w:t xml:space="preserve">Integer </w:t>
-      </w:r>
-      <w:proofErr w:type="spellStart"/>
-      <w:r>
-        <w:rPr>
-          <w:b/>
-          <w:bCs/>
+        </w:rPr>
+      </w:pPr>
+      <w:r>
+        <w:rPr>
           <w:highlight w:val="yellow"/>
-          <w:u w:val="single"/>
-        </w:rPr>
-        <w:t>athleteID</w:t>
-      </w:r>
-      <w:proofErr w:type="spellEnd"/>
-      <w:r>
-        <w:rPr>
-          <w:b/>
-          <w:bCs/>
+        </w:rPr>
+        <w:t>Return:</w:t>
+      </w:r>
+    </w:p>
+    <w:p>
+      <w:pPr>
+        <w:pStyle w:val="a4"/>
+      </w:pPr>
+      <w:r>
+        <w:rPr>
           <w:highlight w:val="yellow"/>
-          <w:u w:val="single"/>
-        </w:rPr>
-        <w:t xml:space="preserve">) </w:t>
-      </w:r>
-    </w:p>
-    <w:p>
-      <w:pPr>
-        <w:pStyle w:val="a4"/>
-        <w:rPr>
-          <w:highlight w:val="yellow"/>
-        </w:rPr>
-      </w:pPr>
-      <w:r>
-        <w:rPr>
-          <w:highlight w:val="yellow"/>
-        </w:rPr>
-        <w:t xml:space="preserve">Using the </w:t>
-      </w:r>
-      <w:proofErr w:type="spellStart"/>
-      <w:r>
-        <w:rPr>
-          <w:highlight w:val="yellow"/>
-        </w:rPr>
-        <w:t>MedalsScore</w:t>
-      </w:r>
-      <w:proofErr w:type="spellEnd"/>
-      <w:r>
-        <w:rPr>
-          <w:highlight w:val="yellow"/>
-        </w:rPr>
-        <w:t xml:space="preserve"> view we first compute the rating for each of the athletes (active and inactive) and then we sort by score (higher first) and secondary sort by </w:t>
-      </w:r>
-      <w:proofErr w:type="gramStart"/>
-      <w:r>
-        <w:rPr>
-          <w:highlight w:val="yellow"/>
-        </w:rPr>
-        <w:t>id(</w:t>
-      </w:r>
-      <w:proofErr w:type="gramEnd"/>
-      <w:r>
-        <w:rPr>
-          <w:highlight w:val="yellow"/>
-        </w:rPr>
-        <w:t xml:space="preserve">lowest first). </w:t>
-      </w:r>
-    </w:p>
-    <w:p>
-      <w:pPr>
-        <w:rPr>
-          <w:highlight w:val="yellow"/>
-        </w:rPr>
-      </w:pPr>
-      <w:r>
-        <w:rPr>
-          <w:highlight w:val="yellow"/>
-        </w:rPr>
-        <w:t>Return:</w:t>
-      </w:r>
-    </w:p>
-    <w:p>
-      <w:pPr>
-        <w:pStyle w:val="a4"/>
-      </w:pPr>
-      <w:r>
-        <w:rPr>
-          <w:highlight w:val="yellow"/>
-        </w:rPr>
-        <w:t xml:space="preserve">An index array with id corresponding to the ids of the </w:t>
-      </w:r>
-      <w:proofErr w:type="spellStart"/>
-      <w:r>
-        <w:rPr>
-          <w:highlight w:val="yellow"/>
-        </w:rPr>
-        <w:t>atheltes</w:t>
-      </w:r>
-      <w:proofErr w:type="spellEnd"/>
-      <w:r>
-        <w:rPr>
-          <w:highlight w:val="yellow"/>
-        </w:rPr>
-        <w:t xml:space="preserve"> with the highest score first according to the given rating </w:t>
+        </w:rPr>
+        <w:t xml:space="preserve">An index array with id corresponding to the ids of the atheltes with the highest score first according to the given rating </w:t>
       </w:r>
       <w:proofErr w:type="gramStart"/>
       <w:r>
@@ -7916,6 +7080,7 @@
   <w:style w:type="character" w:default="1" w:styleId="a0">
     <w:name w:val="Default Paragraph Font"/>
     <w:uiPriority w:val="1"/>
+    <w:semiHidden/>
     <w:unhideWhenUsed/>
   </w:style>
   <w:style w:type="table" w:default="1" w:styleId="a1">

</xml_diff>